<commit_message>
added Fr. Matthias Ps to Vespers and Complline
</commit_message>
<xml_diff>
--- a/psalms-la/116.docx
+++ b/psalms-la/116.docx
@@ -1,6 +1,6 @@
 
 <file path=word/document.xml><?xml version="1.0" encoding="utf-8"?>
-<w:document xmlns:wpc="http://schemas.microsoft.com/office/word/2010/wordprocessingCanvas" xmlns:cx="http://schemas.microsoft.com/office/drawing/2014/chartex" xmlns:cx1="http://schemas.microsoft.com/office/drawing/2015/9/8/chartex" xmlns:mc="http://schemas.openxmlformats.org/markup-compatibility/2006" xmlns:o="urn:schemas-microsoft-com:office:office" xmlns:r="http://schemas.openxmlformats.org/officeDocument/2006/relationships" xmlns:m="http://schemas.openxmlformats.org/officeDocument/2006/math" xmlns:v="urn:schemas-microsoft-com:vml" xmlns:wp14="http://schemas.microsoft.com/office/word/2010/wordprocessingDrawing" xmlns:wp="http://schemas.openxmlformats.org/drawingml/2006/wordprocessingDrawing" xmlns:w10="urn:schemas-microsoft-com:office:word" xmlns:w="http://schemas.openxmlformats.org/wordprocessingml/2006/main" xmlns:w14="http://schemas.microsoft.com/office/word/2010/wordml" xmlns:w15="http://schemas.microsoft.com/office/word/2012/wordml" xmlns:w16se="http://schemas.microsoft.com/office/word/2015/wordml/symex" xmlns:wpg="http://schemas.microsoft.com/office/word/2010/wordprocessingGroup" xmlns:wpi="http://schemas.microsoft.com/office/word/2010/wordprocessingInk" xmlns:wne="http://schemas.microsoft.com/office/word/2006/wordml" xmlns:wps="http://schemas.microsoft.com/office/word/2010/wordprocessingShape" mc:Ignorable="w14 w15 w16se wp14">
+<w:document xmlns:wpc="http://schemas.microsoft.com/office/word/2010/wordprocessingCanvas" xmlns:cx="http://schemas.microsoft.com/office/drawing/2014/chartex" xmlns:cx1="http://schemas.microsoft.com/office/drawing/2015/9/8/chartex" xmlns:cx2="http://schemas.microsoft.com/office/drawing/2015/10/21/chartex" xmlns:cx3="http://schemas.microsoft.com/office/drawing/2016/5/9/chartex" xmlns:cx4="http://schemas.microsoft.com/office/drawing/2016/5/10/chartex" xmlns:cx5="http://schemas.microsoft.com/office/drawing/2016/5/11/chartex" xmlns:cx6="http://schemas.microsoft.com/office/drawing/2016/5/12/chartex" xmlns:cx7="http://schemas.microsoft.com/office/drawing/2016/5/13/chartex" xmlns:cx8="http://schemas.microsoft.com/office/drawing/2016/5/14/chartex" xmlns:mc="http://schemas.openxmlformats.org/markup-compatibility/2006" xmlns:aink="http://schemas.microsoft.com/office/drawing/2016/ink" xmlns:am3d="http://schemas.microsoft.com/office/drawing/2017/model3d" xmlns:o="urn:schemas-microsoft-com:office:office" xmlns:r="http://schemas.openxmlformats.org/officeDocument/2006/relationships" xmlns:m="http://schemas.openxmlformats.org/officeDocument/2006/math" xmlns:v="urn:schemas-microsoft-com:vml" xmlns:wp14="http://schemas.microsoft.com/office/word/2010/wordprocessingDrawing" xmlns:wp="http://schemas.openxmlformats.org/drawingml/2006/wordprocessingDrawing" xmlns:w10="urn:schemas-microsoft-com:office:word" xmlns:w="http://schemas.openxmlformats.org/wordprocessingml/2006/main" xmlns:w14="http://schemas.microsoft.com/office/word/2010/wordml" xmlns:w15="http://schemas.microsoft.com/office/word/2012/wordml" xmlns:w16cid="http://schemas.microsoft.com/office/word/2016/wordml/cid" xmlns:w16se="http://schemas.microsoft.com/office/word/2015/wordml/symex" xmlns:wpg="http://schemas.microsoft.com/office/word/2010/wordprocessingGroup" xmlns:wpi="http://schemas.microsoft.com/office/word/2010/wordprocessingInk" xmlns:wne="http://schemas.microsoft.com/office/word/2006/wordml" xmlns:wps="http://schemas.microsoft.com/office/word/2010/wordprocessingShape" mc:Ignorable="w14 w15 w16se w16cid wp14">
   <w:body>
     <w:p>
       <w:pPr>
@@ -26,126 +26,115 @@
     <w:tbl>
       <w:tblPr>
         <w:tblStyle w:val="TableGrid"/>
-        <w:tblW w:w="5000" w:type="pct"/>
+        <w:tblW w:w="4486" w:type="pct"/>
         <w:tblLook w:val="0420" w:firstRow="1" w:lastRow="0" w:firstColumn="0" w:lastColumn="0" w:noHBand="0" w:noVBand="1"/>
       </w:tblPr>
       <w:tblGrid>
-        <w:gridCol w:w="3065"/>
-        <w:gridCol w:w="2984"/>
-        <w:gridCol w:w="2235"/>
-        <w:gridCol w:w="2438"/>
-        <w:gridCol w:w="3048"/>
-        <w:gridCol w:w="2995"/>
-        <w:gridCol w:w="3023"/>
-        <w:gridCol w:w="3076"/>
-        <w:gridCol w:w="3076"/>
-        <w:gridCol w:w="3076"/>
+        <w:gridCol w:w="2889"/>
+        <w:gridCol w:w="2894"/>
+        <w:gridCol w:w="2890"/>
+        <w:gridCol w:w="2895"/>
+        <w:gridCol w:w="2890"/>
+        <w:gridCol w:w="2895"/>
+        <w:gridCol w:w="2890"/>
+        <w:gridCol w:w="2895"/>
+        <w:gridCol w:w="2895"/>
       </w:tblGrid>
       <w:tr>
         <w:tc>
           <w:tcPr>
-            <w:tcW w:w="528" w:type="pct"/>
+            <w:tcW w:w="555" w:type="pct"/>
+          </w:tcPr>
+          <w:p>
+            <w:proofErr w:type="spellStart"/>
+            <w:r>
+              <w:t>Burmester</w:t>
+            </w:r>
+            <w:proofErr w:type="spellEnd"/>
+          </w:p>
+        </w:tc>
+        <w:tc>
+          <w:tcPr>
+            <w:tcW w:w="556" w:type="pct"/>
+          </w:tcPr>
+          <w:p>
+            <w:proofErr w:type="spellStart"/>
+            <w:r>
+              <w:t>Burmester</w:t>
+            </w:r>
+            <w:proofErr w:type="spellEnd"/>
+            <w:r>
+              <w:t xml:space="preserve"> modernized</w:t>
+            </w:r>
+          </w:p>
+        </w:tc>
+        <w:tc>
+          <w:tcPr>
+            <w:tcW w:w="555" w:type="pct"/>
+          </w:tcPr>
+          <w:p>
+            <w:r>
+              <w:t>AI</w:t>
+            </w:r>
+          </w:p>
+        </w:tc>
+        <w:tc>
+          <w:tcPr>
+            <w:tcW w:w="556" w:type="pct"/>
+          </w:tcPr>
+          <w:p>
+            <w:r>
+              <w:t>OSB</w:t>
+            </w:r>
+          </w:p>
+        </w:tc>
+        <w:tc>
+          <w:tcPr>
+            <w:tcW w:w="555" w:type="pct"/>
+          </w:tcPr>
+          <w:p>
+            <w:r>
+              <w:t>Fr. Matthias</w:t>
+            </w:r>
+          </w:p>
+        </w:tc>
+        <w:tc>
+          <w:tcPr>
+            <w:tcW w:w="556" w:type="pct"/>
+          </w:tcPr>
+          <w:p>
+            <w:r>
+              <w:t>Psalter for prayer</w:t>
+            </w:r>
+          </w:p>
+        </w:tc>
+        <w:tc>
+          <w:tcPr>
+            <w:tcW w:w="555" w:type="pct"/>
+          </w:tcPr>
+          <w:p>
+            <w:r>
+              <w:t>NETS</w:t>
+            </w:r>
+          </w:p>
+        </w:tc>
+        <w:tc>
+          <w:tcPr>
+            <w:tcW w:w="556" w:type="pct"/>
+          </w:tcPr>
+          <w:p>
+            <w:r>
+              <w:t>Brenton</w:t>
+            </w:r>
+          </w:p>
+        </w:tc>
+        <w:tc>
+          <w:tcPr>
+            <w:tcW w:w="556" w:type="pct"/>
           </w:tcPr>
           <w:p>
             <w:r>
               <w:t>Fr. Lazarus</w:t>
-            </w:r>
-          </w:p>
-        </w:tc>
-        <w:tc>
-          <w:tcPr>
-            <w:tcW w:w="514" w:type="pct"/>
-          </w:tcPr>
-          <w:p>
-            <w:r>
-              <w:t>Edited</w:t>
-            </w:r>
-          </w:p>
-        </w:tc>
-        <w:tc>
-          <w:tcPr>
-            <w:tcW w:w="385" w:type="pct"/>
-          </w:tcPr>
-          <w:p>
-            <w:proofErr w:type="spellStart"/>
-            <w:r>
-              <w:t>Burmester</w:t>
-            </w:r>
-            <w:proofErr w:type="spellEnd"/>
-          </w:p>
-        </w:tc>
-        <w:tc>
-          <w:tcPr>
-            <w:tcW w:w="420" w:type="pct"/>
-          </w:tcPr>
-          <w:p>
-            <w:proofErr w:type="spellStart"/>
-            <w:r>
-              <w:t>Burmester</w:t>
-            </w:r>
-            <w:proofErr w:type="spellEnd"/>
-            <w:r>
-              <w:t xml:space="preserve"> modernized</w:t>
-            </w:r>
-          </w:p>
-        </w:tc>
-        <w:tc>
-          <w:tcPr>
-            <w:tcW w:w="525" w:type="pct"/>
-          </w:tcPr>
-          <w:p>
-            <w:r>
-              <w:t>AI</w:t>
-            </w:r>
-          </w:p>
-        </w:tc>
-        <w:tc>
-          <w:tcPr>
-            <w:tcW w:w="516" w:type="pct"/>
-          </w:tcPr>
-          <w:p>
-            <w:r>
-              <w:t>Psalter according 70</w:t>
-            </w:r>
-          </w:p>
-        </w:tc>
-        <w:tc>
-          <w:tcPr>
-            <w:tcW w:w="521" w:type="pct"/>
-          </w:tcPr>
-          <w:p>
-            <w:r>
-              <w:t>Psalter for prayer</w:t>
-            </w:r>
-          </w:p>
-        </w:tc>
-        <w:tc>
-          <w:tcPr>
-            <w:tcW w:w="530" w:type="pct"/>
-          </w:tcPr>
-          <w:p>
-            <w:r>
-              <w:t>NETS</w:t>
-            </w:r>
-          </w:p>
-        </w:tc>
-        <w:tc>
-          <w:tcPr>
-            <w:tcW w:w="530" w:type="pct"/>
-          </w:tcPr>
-          <w:p>
-            <w:r>
-              <w:t>Brenton</w:t>
-            </w:r>
-          </w:p>
-        </w:tc>
-        <w:tc>
-          <w:tcPr>
-            <w:tcW w:w="530" w:type="pct"/>
-          </w:tcPr>
-          <w:p>
-            <w:r>
-              <w:t>OSB</w:t>
             </w:r>
           </w:p>
         </w:tc>
@@ -153,81 +142,58 @@
       <w:tr>
         <w:tc>
           <w:tcPr>
-            <w:tcW w:w="528" w:type="pct"/>
-          </w:tcPr>
-          <w:p>
-            <w:pPr>
-              <w:pStyle w:val="Rubric"/>
-            </w:pPr>
-            <w:r>
-              <w:t>1 (Alleluia)</w:t>
-            </w:r>
-          </w:p>
-          <w:p>
-            <w:pPr>
-              <w:pStyle w:val="CoptIndEnd"/>
-            </w:pPr>
-          </w:p>
-        </w:tc>
-        <w:tc>
-          <w:tcPr>
-            <w:tcW w:w="514" w:type="pct"/>
-          </w:tcPr>
-          <w:p>
-            <w:pPr>
-              <w:pStyle w:val="Rubric"/>
-            </w:pPr>
-            <w:r>
-              <w:t>1 (Alleluia)</w:t>
-            </w:r>
-          </w:p>
-          <w:p>
-            <w:pPr>
-              <w:pStyle w:val="EngIndEnd"/>
-            </w:pPr>
-          </w:p>
-        </w:tc>
-        <w:tc>
-          <w:tcPr>
-            <w:tcW w:w="385" w:type="pct"/>
+            <w:tcW w:w="555" w:type="pct"/>
           </w:tcPr>
           <w:p/>
         </w:tc>
         <w:tc>
           <w:tcPr>
-            <w:tcW w:w="420" w:type="pct"/>
+            <w:tcW w:w="556" w:type="pct"/>
           </w:tcPr>
           <w:p/>
         </w:tc>
         <w:tc>
           <w:tcPr>
-            <w:tcW w:w="525" w:type="pct"/>
+            <w:tcW w:w="555" w:type="pct"/>
           </w:tcPr>
           <w:p/>
         </w:tc>
         <w:tc>
           <w:tcPr>
-            <w:tcW w:w="516" w:type="pct"/>
-          </w:tcPr>
-          <w:p>
-            <w:r>
-              <w:t>Skipping for now</w:t>
-            </w:r>
-          </w:p>
-        </w:tc>
-        <w:tc>
-          <w:tcPr>
-            <w:tcW w:w="521" w:type="pct"/>
-          </w:tcPr>
-          <w:p>
-            <w:r>
+            <w:tcW w:w="556" w:type="pct"/>
+          </w:tcPr>
+          <w:p>
+            <w:r>
+              <w:rPr>
+                <w:rFonts w:ascii="Tahoma" w:eastAsia="Times New Roman" w:hAnsi="Tahoma" w:cs="Tahoma"/>
+                <w:color w:val="2E1308"/>
+                <w:sz w:val="24"/>
+                <w:szCs w:val="24"/>
+                <w:shd w:val="clear" w:color="auto" w:fill="FFFFFF"/>
+              </w:rPr>
               <w:t>Alleluia.</w:t>
             </w:r>
           </w:p>
         </w:tc>
         <w:tc>
           <w:tcPr>
-            <w:tcW w:w="530" w:type="pct"/>
+            <w:tcW w:w="555" w:type="pct"/>
+          </w:tcPr>
+          <w:p/>
+        </w:tc>
+        <w:tc>
+          <w:tcPr>
+            <w:tcW w:w="556" w:type="pct"/>
+          </w:tcPr>
+          <w:p>
+            <w:r>
+              <w:t>Alleluia.</w:t>
+            </w:r>
+          </w:p>
+        </w:tc>
+        <w:tc>
+          <w:tcPr>
+            <w:tcW w:w="555" w:type="pct"/>
           </w:tcPr>
           <w:p>
             <w:pPr>
@@ -245,7 +211,7 @@
         </w:tc>
         <w:tc>
           <w:tcPr>
-            <w:tcW w:w="530" w:type="pct"/>
+            <w:tcW w:w="556" w:type="pct"/>
           </w:tcPr>
           <w:p>
             <w:pPr>
@@ -258,8 +224,16 @@
         </w:tc>
         <w:tc>
           <w:tcPr>
-            <w:tcW w:w="530" w:type="pct"/>
-          </w:tcPr>
+            <w:tcW w:w="556" w:type="pct"/>
+          </w:tcPr>
+          <w:p>
+            <w:pPr>
+              <w:pStyle w:val="Rubric"/>
+            </w:pPr>
+            <w:r>
+              <w:t>1 (Alleluia)</w:t>
+            </w:r>
+          </w:p>
           <w:p>
             <w:pPr>
               <w:spacing w:line="240" w:lineRule="auto"/>
@@ -272,95 +246,13 @@
                 <w:shd w:val="clear" w:color="auto" w:fill="FFFFFF"/>
               </w:rPr>
             </w:pPr>
-            <w:r>
-              <w:rPr>
-                <w:rFonts w:ascii="Tahoma" w:eastAsia="Times New Roman" w:hAnsi="Tahoma" w:cs="Tahoma"/>
-                <w:color w:val="2E1308"/>
-                <w:sz w:val="24"/>
-                <w:szCs w:val="24"/>
-                <w:shd w:val="clear" w:color="auto" w:fill="FFFFFF"/>
-              </w:rPr>
-              <w:t>Alleluia.</w:t>
-            </w:r>
           </w:p>
         </w:tc>
       </w:tr>
       <w:tr>
         <w:tc>
           <w:tcPr>
-            <w:tcW w:w="528" w:type="pct"/>
-          </w:tcPr>
-          <w:p>
-            <w:pPr>
-              <w:pStyle w:val="EnglishHangNoCoptic"/>
-            </w:pPr>
-            <w:r>
-              <w:t>All you nations, praise the Lord!</w:t>
-            </w:r>
-          </w:p>
-          <w:p>
-            <w:pPr>
-              <w:pStyle w:val="EnglishHangEndNoCoptic"/>
-            </w:pPr>
-            <w:r>
-              <w:tab/>
-              <w:t>Praise Him, all you peoples!</w:t>
-            </w:r>
-            <w:r>
-              <w:rPr>
-                <w:rStyle w:val="FootnoteReference"/>
-              </w:rPr>
-              <w:footnoteReference w:id="1"/>
-            </w:r>
-          </w:p>
-          <w:p>
-            <w:pPr>
-              <w:pStyle w:val="CoptIndEnd"/>
-            </w:pPr>
-          </w:p>
-        </w:tc>
-        <w:tc>
-          <w:tcPr>
-            <w:tcW w:w="514" w:type="pct"/>
-          </w:tcPr>
-          <w:p>
-            <w:pPr>
-              <w:pStyle w:val="EnglishHangNoCoptic"/>
-            </w:pPr>
-            <w:r>
-              <w:t>Praise the Lord, a</w:t>
-            </w:r>
-            <w:r>
-              <w:t>ll you nations!</w:t>
-            </w:r>
-          </w:p>
-          <w:p>
-            <w:pPr>
-              <w:pStyle w:val="EnglishHangEndNoCoptic"/>
-            </w:pPr>
-            <w:r>
-              <w:tab/>
-              <w:t>Praise Him, all you peoples</w:t>
-            </w:r>
-            <w:r>
-              <w:t>,</w:t>
-            </w:r>
-            <w:r>
-              <w:rPr>
-                <w:rStyle w:val="FootnoteReference"/>
-              </w:rPr>
-              <w:footnoteReference w:id="2"/>
-            </w:r>
-          </w:p>
-          <w:p>
-            <w:pPr>
-              <w:pStyle w:val="EngIndEnd"/>
-            </w:pPr>
-          </w:p>
-        </w:tc>
-        <w:tc>
-          <w:tcPr>
-            <w:tcW w:w="385" w:type="pct"/>
+            <w:tcW w:w="555" w:type="pct"/>
           </w:tcPr>
           <w:p>
             <w:r>
@@ -388,19 +280,17 @@
         </w:tc>
         <w:tc>
           <w:tcPr>
-            <w:tcW w:w="420" w:type="pct"/>
+            <w:tcW w:w="556" w:type="pct"/>
           </w:tcPr>
           <w:p>
             <w:r>
               <w:t>All nations, praise the Lord: let all the peoples praise Him.</w:t>
             </w:r>
-            <w:bookmarkStart w:id="0" w:name="_GoBack"/>
-            <w:bookmarkEnd w:id="0"/>
-          </w:p>
-        </w:tc>
-        <w:tc>
-          <w:tcPr>
-            <w:tcW w:w="525" w:type="pct"/>
+          </w:p>
+        </w:tc>
+        <w:tc>
+          <w:tcPr>
+            <w:tcW w:w="555" w:type="pct"/>
           </w:tcPr>
           <w:p>
             <w:r>
@@ -410,57 +300,7 @@
         </w:tc>
         <w:tc>
           <w:tcPr>
-            <w:tcW w:w="516" w:type="pct"/>
-          </w:tcPr>
-          <w:p/>
-        </w:tc>
-        <w:tc>
-          <w:tcPr>
-            <w:tcW w:w="521" w:type="pct"/>
-          </w:tcPr>
-          <w:p>
-            <w:r>
-              <w:t>O PRAISE the Lord, all ye nations; praise Him, all ye peoples,</w:t>
-            </w:r>
-          </w:p>
-        </w:tc>
-        <w:tc>
-          <w:tcPr>
-            <w:tcW w:w="530" w:type="pct"/>
-          </w:tcPr>
-          <w:p>
-            <w:pPr>
-              <w:pStyle w:val="EngIndEnd"/>
-            </w:pPr>
-            <w:r>
-              <w:t>Praise the Lord, all you nations!</w:t>
-            </w:r>
-          </w:p>
-          <w:p>
-            <w:pPr>
-              <w:pStyle w:val="EngIndEnd"/>
-            </w:pPr>
-            <w:r>
-              <w:t>Commend him, all you peoples,</w:t>
-            </w:r>
-          </w:p>
-        </w:tc>
-        <w:tc>
-          <w:tcPr>
-            <w:tcW w:w="530" w:type="pct"/>
-          </w:tcPr>
-          <w:p>
-            <w:pPr>
-              <w:pStyle w:val="EngIndEnd"/>
-            </w:pPr>
-            <w:r>
-              <w:t>Praise the Lord, all ye nations: praise him, all ye peoples.</w:t>
-            </w:r>
-          </w:p>
-        </w:tc>
-        <w:tc>
-          <w:tcPr>
-            <w:tcW w:w="530" w:type="pct"/>
+            <w:tcW w:w="556" w:type="pct"/>
           </w:tcPr>
           <w:p>
             <w:pPr>
@@ -486,6 +326,116 @@
             </w:r>
           </w:p>
           <w:p>
+            <w:r>
+              <w:rPr>
+                <w:rFonts w:ascii="Tahoma" w:eastAsia="Times New Roman" w:hAnsi="Tahoma" w:cs="Tahoma"/>
+                <w:color w:val="2E1308"/>
+                <w:sz w:val="24"/>
+                <w:szCs w:val="24"/>
+                <w:shd w:val="clear" w:color="auto" w:fill="FFFFFF"/>
+              </w:rPr>
+              <w:t>Praise Him, all you peoples,</w:t>
+            </w:r>
+          </w:p>
+        </w:tc>
+        <w:tc>
+          <w:tcPr>
+            <w:tcW w:w="555" w:type="pct"/>
+          </w:tcPr>
+          <w:p>
+            <w:r>
+              <w:t xml:space="preserve">Praise the Lord, all </w:t>
+            </w:r>
+            <w:proofErr w:type="gramStart"/>
+            <w:r>
+              <w:t>you</w:t>
+            </w:r>
+            <w:proofErr w:type="gramEnd"/>
+            <w:r>
+              <w:t xml:space="preserve"> nations: let all the peoples praise Him.</w:t>
+            </w:r>
+          </w:p>
+        </w:tc>
+        <w:tc>
+          <w:tcPr>
+            <w:tcW w:w="556" w:type="pct"/>
+          </w:tcPr>
+          <w:p>
+            <w:r>
+              <w:t>O PRAISE the Lord, all ye nations; praise Him, all ye peoples,</w:t>
+            </w:r>
+          </w:p>
+        </w:tc>
+        <w:tc>
+          <w:tcPr>
+            <w:tcW w:w="555" w:type="pct"/>
+          </w:tcPr>
+          <w:p>
+            <w:pPr>
+              <w:pStyle w:val="EngIndEnd"/>
+            </w:pPr>
+            <w:r>
+              <w:t>Praise the Lord, all you nations!</w:t>
+            </w:r>
+          </w:p>
+          <w:p>
+            <w:pPr>
+              <w:pStyle w:val="EngIndEnd"/>
+            </w:pPr>
+            <w:r>
+              <w:t>Commend him, all you peoples,</w:t>
+            </w:r>
+          </w:p>
+        </w:tc>
+        <w:tc>
+          <w:tcPr>
+            <w:tcW w:w="556" w:type="pct"/>
+          </w:tcPr>
+          <w:p>
+            <w:pPr>
+              <w:pStyle w:val="EngIndEnd"/>
+            </w:pPr>
+            <w:r>
+              <w:t>Praise the Lord, all ye nations: praise him, all ye peoples.</w:t>
+            </w:r>
+          </w:p>
+        </w:tc>
+        <w:tc>
+          <w:tcPr>
+            <w:tcW w:w="556" w:type="pct"/>
+          </w:tcPr>
+          <w:p>
+            <w:pPr>
+              <w:pStyle w:val="EnglishHangNoCoptic"/>
+            </w:pPr>
+            <w:r>
+              <w:t xml:space="preserve">All </w:t>
+            </w:r>
+            <w:proofErr w:type="gramStart"/>
+            <w:r>
+              <w:t>you</w:t>
+            </w:r>
+            <w:proofErr w:type="gramEnd"/>
+            <w:r>
+              <w:t xml:space="preserve"> nations, praise the Lord!</w:t>
+            </w:r>
+          </w:p>
+          <w:p>
+            <w:pPr>
+              <w:pStyle w:val="EnglishHangEndNoCoptic"/>
+            </w:pPr>
+            <w:r>
+              <w:tab/>
+              <w:t>Praise Him, all you peoples!</w:t>
+            </w:r>
+            <w:r>
+              <w:rPr>
+                <w:rStyle w:val="FootnoteReference"/>
+              </w:rPr>
+              <w:footnoteReference w:id="1"/>
+            </w:r>
+          </w:p>
+          <w:p>
             <w:pPr>
               <w:spacing w:line="240" w:lineRule="auto"/>
               <w:jc w:val="left"/>
@@ -497,127 +447,17 @@
                 <w:shd w:val="clear" w:color="auto" w:fill="FFFFFF"/>
               </w:rPr>
             </w:pPr>
-            <w:r>
-              <w:rPr>
-                <w:rFonts w:ascii="Tahoma" w:eastAsia="Times New Roman" w:hAnsi="Tahoma" w:cs="Tahoma"/>
-                <w:color w:val="2E1308"/>
-                <w:sz w:val="24"/>
-                <w:szCs w:val="24"/>
-                <w:shd w:val="clear" w:color="auto" w:fill="FFFFFF"/>
-              </w:rPr>
-              <w:t>Praise Him, all you peoples,</w:t>
-            </w:r>
           </w:p>
         </w:tc>
       </w:tr>
       <w:tr>
         <w:tc>
           <w:tcPr>
-            <w:tcW w:w="528" w:type="pct"/>
-          </w:tcPr>
-          <w:p>
-            <w:pPr>
-              <w:pStyle w:val="EnglishHangNoCoptic"/>
-            </w:pPr>
-            <w:r>
-              <w:t>2 For strong is His love for us,</w:t>
-            </w:r>
-          </w:p>
-          <w:p>
-            <w:pPr>
-              <w:pStyle w:val="EnglishHangEndNoCoptic"/>
-            </w:pPr>
-            <w:r>
-              <w:tab/>
-            </w:r>
-            <w:proofErr w:type="gramStart"/>
-            <w:r>
-              <w:t>and</w:t>
-            </w:r>
-            <w:proofErr w:type="gramEnd"/>
-            <w:r>
-              <w:t xml:space="preserve"> the Lord stays true to His word forever.</w:t>
-            </w:r>
-          </w:p>
-          <w:p>
-            <w:pPr>
-              <w:pStyle w:val="CoptIndEnd"/>
-            </w:pPr>
-          </w:p>
-        </w:tc>
-        <w:tc>
-          <w:tcPr>
-            <w:tcW w:w="514" w:type="pct"/>
-          </w:tcPr>
-          <w:p>
-            <w:pPr>
-              <w:pStyle w:val="EnglishHangNoCoptic"/>
-            </w:pPr>
-            <w:r>
-              <w:t>2 because His mercy</w:t>
-            </w:r>
-            <w:r>
-              <w:t xml:space="preserve"> </w:t>
-            </w:r>
-            <w:r>
-              <w:t>is confirmed</w:t>
-            </w:r>
-            <w:r>
-              <w:rPr>
-                <w:rStyle w:val="FootnoteReference"/>
-              </w:rPr>
-              <w:footnoteReference w:id="3"/>
-            </w:r>
-            <w:r>
-              <w:t xml:space="preserve"> upon us</w:t>
-            </w:r>
-            <w:r>
-              <w:t>,</w:t>
-            </w:r>
-          </w:p>
-          <w:p>
-            <w:pPr>
-              <w:pStyle w:val="EnglishHangEndNoCoptic"/>
-            </w:pPr>
-            <w:r>
-              <w:tab/>
-            </w:r>
-            <w:proofErr w:type="gramStart"/>
-            <w:r>
-              <w:t>and</w:t>
-            </w:r>
-            <w:proofErr w:type="gramEnd"/>
-            <w:r>
-              <w:t xml:space="preserve"> the </w:t>
-            </w:r>
-            <w:r>
-              <w:t>truth of the Lord endures</w:t>
-            </w:r>
-            <w:r>
-              <w:t xml:space="preserve"> forever.</w:t>
-            </w:r>
-          </w:p>
-          <w:p>
-            <w:pPr>
-              <w:pStyle w:val="EngIndEnd"/>
-            </w:pPr>
-          </w:p>
-        </w:tc>
-        <w:tc>
-          <w:tcPr>
-            <w:tcW w:w="385" w:type="pct"/>
-          </w:tcPr>
-          <w:p>
-            <w:r>
-              <w:t>For His mercy hath been confirmed upon us</w:t>
-            </w:r>
-            <w:proofErr w:type="gramStart"/>
-            <w:r>
-              <w:t>;</w:t>
-            </w:r>
-            <w:proofErr w:type="gramEnd"/>
-            <w:r>
-              <w:t xml:space="preserve"> and the truth of the Lord </w:t>
+            <w:tcW w:w="555" w:type="pct"/>
+          </w:tcPr>
+          <w:p>
+            <w:r>
+              <w:t xml:space="preserve">For His mercy hath been confirmed upon us; and the truth of the Lord </w:t>
             </w:r>
             <w:proofErr w:type="spellStart"/>
             <w:r>
@@ -631,7 +471,7 @@
         </w:tc>
         <w:tc>
           <w:tcPr>
-            <w:tcW w:w="420" w:type="pct"/>
+            <w:tcW w:w="556" w:type="pct"/>
           </w:tcPr>
           <w:p>
             <w:r>
@@ -641,19 +481,17 @@
         </w:tc>
         <w:tc>
           <w:tcPr>
-            <w:tcW w:w="525" w:type="pct"/>
+            <w:tcW w:w="555" w:type="pct"/>
           </w:tcPr>
           <w:p>
             <w:r>
               <w:t xml:space="preserve">For His mercy is confirmed upon us: and the truth of the Lord endures </w:t>
             </w:r>
             <w:proofErr w:type="spellStart"/>
-            <w:proofErr w:type="gramStart"/>
             <w:r>
               <w:t>for ever</w:t>
             </w:r>
             <w:proofErr w:type="spellEnd"/>
-            <w:proofErr w:type="gramEnd"/>
             <w:r>
               <w:t xml:space="preserve">.  Alleluia.  </w:t>
             </w:r>
@@ -662,104 +500,7 @@
         </w:tc>
         <w:tc>
           <w:tcPr>
-            <w:tcW w:w="516" w:type="pct"/>
-          </w:tcPr>
-          <w:p/>
-        </w:tc>
-        <w:tc>
-          <w:tcPr>
-            <w:tcW w:w="521" w:type="pct"/>
-          </w:tcPr>
-          <w:p>
-            <w:r>
-              <w:t xml:space="preserve">For His merciful kindness is ever more and more towards </w:t>
-            </w:r>
-            <w:proofErr w:type="gramStart"/>
-            <w:r>
-              <w:t>us,</w:t>
-            </w:r>
-            <w:proofErr w:type="gramEnd"/>
-            <w:r>
-              <w:t xml:space="preserve"> and the truth of the Lord </w:t>
-            </w:r>
-            <w:proofErr w:type="spellStart"/>
-            <w:r>
-              <w:t>endureth</w:t>
-            </w:r>
-            <w:proofErr w:type="spellEnd"/>
-            <w:r>
-              <w:t xml:space="preserve"> </w:t>
-            </w:r>
-            <w:proofErr w:type="spellStart"/>
-            <w:r>
-              <w:t>for ever</w:t>
-            </w:r>
-            <w:proofErr w:type="spellEnd"/>
-            <w:r>
-              <w:t>.</w:t>
-            </w:r>
-          </w:p>
-        </w:tc>
-        <w:tc>
-          <w:tcPr>
-            <w:tcW w:w="530" w:type="pct"/>
-          </w:tcPr>
-          <w:p>
-            <w:pPr>
-              <w:pStyle w:val="EngIndEnd"/>
-            </w:pPr>
-            <w:r>
-              <w:t>because his mercy became strong towards us,</w:t>
-            </w:r>
-          </w:p>
-          <w:p>
-            <w:pPr>
-              <w:pStyle w:val="EngIndEnd"/>
-            </w:pPr>
-            <w:proofErr w:type="gramStart"/>
-            <w:r>
-              <w:t>and</w:t>
-            </w:r>
-            <w:proofErr w:type="gramEnd"/>
-            <w:r>
-              <w:t xml:space="preserve"> the truth </w:t>
-            </w:r>
-            <w:proofErr w:type="spellStart"/>
-            <w:r>
-              <w:t>fo</w:t>
-            </w:r>
-            <w:proofErr w:type="spellEnd"/>
-            <w:r>
-              <w:t xml:space="preserve"> the Lord endures forever.</w:t>
-            </w:r>
-          </w:p>
-        </w:tc>
-        <w:tc>
-          <w:tcPr>
-            <w:tcW w:w="530" w:type="pct"/>
-          </w:tcPr>
-          <w:p>
-            <w:pPr>
-              <w:pStyle w:val="EngIndEnd"/>
-            </w:pPr>
-            <w:r>
-              <w:t xml:space="preserve">For his mercy has been abundant toward us: and the truth of the Lord endures </w:t>
-            </w:r>
-            <w:proofErr w:type="spellStart"/>
-            <w:proofErr w:type="gramStart"/>
-            <w:r>
-              <w:t>for ever</w:t>
-            </w:r>
-            <w:proofErr w:type="spellEnd"/>
-            <w:proofErr w:type="gramEnd"/>
-            <w:r>
-              <w:t>.</w:t>
-            </w:r>
-          </w:p>
-        </w:tc>
-        <w:tc>
-          <w:tcPr>
-            <w:tcW w:w="530" w:type="pct"/>
+            <w:tcW w:w="556" w:type="pct"/>
           </w:tcPr>
           <w:p>
             <w:pPr>
@@ -785,6 +526,128 @@
             </w:r>
           </w:p>
           <w:p>
+            <w:r>
+              <w:rPr>
+                <w:rFonts w:ascii="Tahoma" w:eastAsia="Times New Roman" w:hAnsi="Tahoma" w:cs="Tahoma"/>
+                <w:color w:val="2E1308"/>
+                <w:sz w:val="24"/>
+                <w:szCs w:val="24"/>
+                <w:shd w:val="clear" w:color="auto" w:fill="FFFFFF"/>
+              </w:rPr>
+              <w:t>And the truth of the Lord endures forever.</w:t>
+            </w:r>
+          </w:p>
+        </w:tc>
+        <w:tc>
+          <w:tcPr>
+            <w:tcW w:w="555" w:type="pct"/>
+          </w:tcPr>
+          <w:p>
+            <w:r>
+              <w:t>For His mercy has been established upon us, and the truth of the Lord endures forever. Alleluia.</w:t>
+            </w:r>
+            <w:bookmarkStart w:id="0" w:name="_GoBack"/>
+            <w:bookmarkEnd w:id="0"/>
+          </w:p>
+        </w:tc>
+        <w:tc>
+          <w:tcPr>
+            <w:tcW w:w="556" w:type="pct"/>
+          </w:tcPr>
+          <w:p>
+            <w:r>
+              <w:t xml:space="preserve">For His merciful kindness is ever more and more towards us, and the truth of the Lord </w:t>
+            </w:r>
+            <w:proofErr w:type="spellStart"/>
+            <w:r>
+              <w:t>endureth</w:t>
+            </w:r>
+            <w:proofErr w:type="spellEnd"/>
+            <w:r>
+              <w:t xml:space="preserve"> </w:t>
+            </w:r>
+            <w:proofErr w:type="spellStart"/>
+            <w:r>
+              <w:t>for ever</w:t>
+            </w:r>
+            <w:proofErr w:type="spellEnd"/>
+            <w:r>
+              <w:t>.</w:t>
+            </w:r>
+          </w:p>
+        </w:tc>
+        <w:tc>
+          <w:tcPr>
+            <w:tcW w:w="555" w:type="pct"/>
+          </w:tcPr>
+          <w:p>
+            <w:pPr>
+              <w:pStyle w:val="EngIndEnd"/>
+            </w:pPr>
+            <w:r>
+              <w:t>because his mercy became strong towards us,</w:t>
+            </w:r>
+          </w:p>
+          <w:p>
+            <w:pPr>
+              <w:pStyle w:val="EngIndEnd"/>
+            </w:pPr>
+            <w:r>
+              <w:t xml:space="preserve">and the truth </w:t>
+            </w:r>
+            <w:proofErr w:type="spellStart"/>
+            <w:r>
+              <w:t>fo</w:t>
+            </w:r>
+            <w:proofErr w:type="spellEnd"/>
+            <w:r>
+              <w:t xml:space="preserve"> the Lord endures forever.</w:t>
+            </w:r>
+          </w:p>
+        </w:tc>
+        <w:tc>
+          <w:tcPr>
+            <w:tcW w:w="556" w:type="pct"/>
+          </w:tcPr>
+          <w:p>
+            <w:pPr>
+              <w:pStyle w:val="EngIndEnd"/>
+            </w:pPr>
+            <w:r>
+              <w:t xml:space="preserve">For his mercy has been abundant toward us: and the truth of the Lord endures </w:t>
+            </w:r>
+            <w:proofErr w:type="spellStart"/>
+            <w:r>
+              <w:t>for ever</w:t>
+            </w:r>
+            <w:proofErr w:type="spellEnd"/>
+            <w:r>
+              <w:t>.</w:t>
+            </w:r>
+          </w:p>
+        </w:tc>
+        <w:tc>
+          <w:tcPr>
+            <w:tcW w:w="556" w:type="pct"/>
+          </w:tcPr>
+          <w:p>
+            <w:pPr>
+              <w:pStyle w:val="EnglishHangNoCoptic"/>
+            </w:pPr>
+            <w:r>
+              <w:t>2 For strong is His love for us,</w:t>
+            </w:r>
+          </w:p>
+          <w:p>
+            <w:pPr>
+              <w:pStyle w:val="EnglishHangEndNoCoptic"/>
+            </w:pPr>
+            <w:r>
+              <w:tab/>
+              <w:t>and the Lord stays true to His word forever.</w:t>
+            </w:r>
+          </w:p>
+          <w:p>
             <w:pPr>
               <w:spacing w:line="240" w:lineRule="auto"/>
               <w:jc w:val="left"/>
@@ -796,28 +659,6 @@
                 <w:shd w:val="clear" w:color="auto" w:fill="FFFFFF"/>
               </w:rPr>
             </w:pPr>
-            <w:proofErr w:type="gramStart"/>
-            <w:r>
-              <w:rPr>
-                <w:rFonts w:ascii="Tahoma" w:eastAsia="Times New Roman" w:hAnsi="Tahoma" w:cs="Tahoma"/>
-                <w:color w:val="2E1308"/>
-                <w:sz w:val="24"/>
-                <w:szCs w:val="24"/>
-                <w:shd w:val="clear" w:color="auto" w:fill="FFFFFF"/>
-              </w:rPr>
-              <w:t>And</w:t>
-            </w:r>
-            <w:proofErr w:type="gramEnd"/>
-            <w:r>
-              <w:rPr>
-                <w:rFonts w:ascii="Tahoma" w:eastAsia="Times New Roman" w:hAnsi="Tahoma" w:cs="Tahoma"/>
-                <w:color w:val="2E1308"/>
-                <w:sz w:val="24"/>
-                <w:szCs w:val="24"/>
-                <w:shd w:val="clear" w:color="auto" w:fill="FFFFFF"/>
-              </w:rPr>
-              <w:t xml:space="preserve"> the truth of the Lord endures forever.</w:t>
-            </w:r>
           </w:p>
         </w:tc>
       </w:tr>
@@ -839,7 +680,7 @@
 </file>
 
 <file path=word/endnotes.xml><?xml version="1.0" encoding="utf-8"?>
-<w:endnotes xmlns:wpc="http://schemas.microsoft.com/office/word/2010/wordprocessingCanvas" xmlns:cx="http://schemas.microsoft.com/office/drawing/2014/chartex" xmlns:cx1="http://schemas.microsoft.com/office/drawing/2015/9/8/chartex" xmlns:mc="http://schemas.openxmlformats.org/markup-compatibility/2006" xmlns:o="urn:schemas-microsoft-com:office:office" xmlns:r="http://schemas.openxmlformats.org/officeDocument/2006/relationships" xmlns:m="http://schemas.openxmlformats.org/officeDocument/2006/math" xmlns:v="urn:schemas-microsoft-com:vml" xmlns:wp14="http://schemas.microsoft.com/office/word/2010/wordprocessingDrawing" xmlns:wp="http://schemas.openxmlformats.org/drawingml/2006/wordprocessingDrawing" xmlns:w10="urn:schemas-microsoft-com:office:word" xmlns:w="http://schemas.openxmlformats.org/wordprocessingml/2006/main" xmlns:w14="http://schemas.microsoft.com/office/word/2010/wordml" xmlns:w15="http://schemas.microsoft.com/office/word/2012/wordml" xmlns:w16se="http://schemas.microsoft.com/office/word/2015/wordml/symex" xmlns:wpg="http://schemas.microsoft.com/office/word/2010/wordprocessingGroup" xmlns:wpi="http://schemas.microsoft.com/office/word/2010/wordprocessingInk" xmlns:wne="http://schemas.microsoft.com/office/word/2006/wordml" xmlns:wps="http://schemas.microsoft.com/office/word/2010/wordprocessingShape" mc:Ignorable="w14 w15 w16se wp14">
+<w:endnotes xmlns:wpc="http://schemas.microsoft.com/office/word/2010/wordprocessingCanvas" xmlns:cx="http://schemas.microsoft.com/office/drawing/2014/chartex" xmlns:cx1="http://schemas.microsoft.com/office/drawing/2015/9/8/chartex" xmlns:cx2="http://schemas.microsoft.com/office/drawing/2015/10/21/chartex" xmlns:cx3="http://schemas.microsoft.com/office/drawing/2016/5/9/chartex" xmlns:cx4="http://schemas.microsoft.com/office/drawing/2016/5/10/chartex" xmlns:cx5="http://schemas.microsoft.com/office/drawing/2016/5/11/chartex" xmlns:cx6="http://schemas.microsoft.com/office/drawing/2016/5/12/chartex" xmlns:cx7="http://schemas.microsoft.com/office/drawing/2016/5/13/chartex" xmlns:cx8="http://schemas.microsoft.com/office/drawing/2016/5/14/chartex" xmlns:mc="http://schemas.openxmlformats.org/markup-compatibility/2006" xmlns:aink="http://schemas.microsoft.com/office/drawing/2016/ink" xmlns:am3d="http://schemas.microsoft.com/office/drawing/2017/model3d" xmlns:o="urn:schemas-microsoft-com:office:office" xmlns:r="http://schemas.openxmlformats.org/officeDocument/2006/relationships" xmlns:m="http://schemas.openxmlformats.org/officeDocument/2006/math" xmlns:v="urn:schemas-microsoft-com:vml" xmlns:wp14="http://schemas.microsoft.com/office/word/2010/wordprocessingDrawing" xmlns:wp="http://schemas.openxmlformats.org/drawingml/2006/wordprocessingDrawing" xmlns:w10="urn:schemas-microsoft-com:office:word" xmlns:w="http://schemas.openxmlformats.org/wordprocessingml/2006/main" xmlns:w14="http://schemas.microsoft.com/office/word/2010/wordml" xmlns:w15="http://schemas.microsoft.com/office/word/2012/wordml" xmlns:w16cid="http://schemas.microsoft.com/office/word/2016/wordml/cid" xmlns:w16se="http://schemas.microsoft.com/office/word/2015/wordml/symex" xmlns:wpg="http://schemas.microsoft.com/office/word/2010/wordprocessingGroup" xmlns:wpi="http://schemas.microsoft.com/office/word/2010/wordprocessingInk" xmlns:wne="http://schemas.microsoft.com/office/word/2006/wordml" xmlns:wps="http://schemas.microsoft.com/office/word/2010/wordprocessingShape" mc:Ignorable="w14 w15 w16se w16cid wp14">
   <w:endnote w:type="separator" w:id="-1">
     <w:p>
       <w:pPr>
@@ -864,7 +705,7 @@
 </file>
 
 <file path=word/footnotes.xml><?xml version="1.0" encoding="utf-8"?>
-<w:footnotes xmlns:wpc="http://schemas.microsoft.com/office/word/2010/wordprocessingCanvas" xmlns:cx="http://schemas.microsoft.com/office/drawing/2014/chartex" xmlns:cx1="http://schemas.microsoft.com/office/drawing/2015/9/8/chartex" xmlns:mc="http://schemas.openxmlformats.org/markup-compatibility/2006" xmlns:o="urn:schemas-microsoft-com:office:office" xmlns:r="http://schemas.openxmlformats.org/officeDocument/2006/relationships" xmlns:m="http://schemas.openxmlformats.org/officeDocument/2006/math" xmlns:v="urn:schemas-microsoft-com:vml" xmlns:wp14="http://schemas.microsoft.com/office/word/2010/wordprocessingDrawing" xmlns:wp="http://schemas.openxmlformats.org/drawingml/2006/wordprocessingDrawing" xmlns:w10="urn:schemas-microsoft-com:office:word" xmlns:w="http://schemas.openxmlformats.org/wordprocessingml/2006/main" xmlns:w14="http://schemas.microsoft.com/office/word/2010/wordml" xmlns:w15="http://schemas.microsoft.com/office/word/2012/wordml" xmlns:w16se="http://schemas.microsoft.com/office/word/2015/wordml/symex" xmlns:wpg="http://schemas.microsoft.com/office/word/2010/wordprocessingGroup" xmlns:wpi="http://schemas.microsoft.com/office/word/2010/wordprocessingInk" xmlns:wne="http://schemas.microsoft.com/office/word/2006/wordml" xmlns:wps="http://schemas.microsoft.com/office/word/2010/wordprocessingShape" mc:Ignorable="w14 w15 w16se wp14">
+<w:footnotes xmlns:wpc="http://schemas.microsoft.com/office/word/2010/wordprocessingCanvas" xmlns:cx="http://schemas.microsoft.com/office/drawing/2014/chartex" xmlns:cx1="http://schemas.microsoft.com/office/drawing/2015/9/8/chartex" xmlns:cx2="http://schemas.microsoft.com/office/drawing/2015/10/21/chartex" xmlns:cx3="http://schemas.microsoft.com/office/drawing/2016/5/9/chartex" xmlns:cx4="http://schemas.microsoft.com/office/drawing/2016/5/10/chartex" xmlns:cx5="http://schemas.microsoft.com/office/drawing/2016/5/11/chartex" xmlns:cx6="http://schemas.microsoft.com/office/drawing/2016/5/12/chartex" xmlns:cx7="http://schemas.microsoft.com/office/drawing/2016/5/13/chartex" xmlns:cx8="http://schemas.microsoft.com/office/drawing/2016/5/14/chartex" xmlns:mc="http://schemas.openxmlformats.org/markup-compatibility/2006" xmlns:aink="http://schemas.microsoft.com/office/drawing/2016/ink" xmlns:am3d="http://schemas.microsoft.com/office/drawing/2017/model3d" xmlns:o="urn:schemas-microsoft-com:office:office" xmlns:r="http://schemas.openxmlformats.org/officeDocument/2006/relationships" xmlns:m="http://schemas.openxmlformats.org/officeDocument/2006/math" xmlns:v="urn:schemas-microsoft-com:vml" xmlns:wp14="http://schemas.microsoft.com/office/word/2010/wordprocessingDrawing" xmlns:wp="http://schemas.openxmlformats.org/drawingml/2006/wordprocessingDrawing" xmlns:w10="urn:schemas-microsoft-com:office:word" xmlns:w="http://schemas.openxmlformats.org/wordprocessingml/2006/main" xmlns:w14="http://schemas.microsoft.com/office/word/2010/wordml" xmlns:w15="http://schemas.microsoft.com/office/word/2012/wordml" xmlns:w16cid="http://schemas.microsoft.com/office/word/2016/wordml/cid" xmlns:w16se="http://schemas.microsoft.com/office/word/2015/wordml/symex" xmlns:wpg="http://schemas.microsoft.com/office/word/2010/wordprocessingGroup" xmlns:wpi="http://schemas.microsoft.com/office/word/2010/wordprocessingInk" xmlns:wne="http://schemas.microsoft.com/office/word/2006/wordml" xmlns:wps="http://schemas.microsoft.com/office/word/2010/wordprocessingShape" mc:Ignorable="w14 w15 w16se w16cid wp14">
   <w:footnote w:type="separator" w:id="-1">
     <w:p>
       <w:pPr>
@@ -901,43 +742,11 @@
       </w:r>
     </w:p>
   </w:footnote>
-  <w:footnote w:id="2">
-    <w:p>
-      <w:pPr>
-        <w:pStyle w:val="footnote"/>
-      </w:pPr>
-      <w:r>
-        <w:rPr>
-          <w:rStyle w:val="FootnoteReference"/>
-        </w:rPr>
-        <w:footnoteRef/>
-      </w:r>
-      <w:r>
-        <w:t xml:space="preserve"> Rom. 15:11.</w:t>
-      </w:r>
-    </w:p>
-  </w:footnote>
-  <w:footnote w:id="3">
-    <w:p>
-      <w:pPr>
-        <w:pStyle w:val="footnote"/>
-      </w:pPr>
-      <w:r>
-        <w:rPr>
-          <w:rStyle w:val="FootnoteReference"/>
-        </w:rPr>
-        <w:footnoteRef/>
-      </w:r>
-      <w:r>
-        <w:t xml:space="preserve"> [JS] Fr. Lazarus has “is strong” NETS has “became strong towards us,” OSB has “rules over us.”</w:t>
-      </w:r>
-    </w:p>
-  </w:footnote>
 </w:footnotes>
 </file>
 
 <file path=word/styles.xml><?xml version="1.0" encoding="utf-8"?>
-<w:styles xmlns:mc="http://schemas.openxmlformats.org/markup-compatibility/2006" xmlns:r="http://schemas.openxmlformats.org/officeDocument/2006/relationships" xmlns:w="http://schemas.openxmlformats.org/wordprocessingml/2006/main" xmlns:w14="http://schemas.microsoft.com/office/word/2010/wordml" xmlns:w15="http://schemas.microsoft.com/office/word/2012/wordml" xmlns:w16se="http://schemas.microsoft.com/office/word/2015/wordml/symex" mc:Ignorable="w14 w15 w16se">
+<w:styles xmlns:mc="http://schemas.openxmlformats.org/markup-compatibility/2006" xmlns:r="http://schemas.openxmlformats.org/officeDocument/2006/relationships" xmlns:w="http://schemas.openxmlformats.org/wordprocessingml/2006/main" xmlns:w14="http://schemas.microsoft.com/office/word/2010/wordml" xmlns:w15="http://schemas.microsoft.com/office/word/2012/wordml" xmlns:w16cid="http://schemas.microsoft.com/office/word/2016/wordml/cid" xmlns:w16se="http://schemas.microsoft.com/office/word/2015/wordml/symex" mc:Ignorable="w14 w15 w16se w16cid">
   <w:docDefaults>
     <w:rPrDefault>
       <w:rPr>
@@ -953,7 +762,7 @@
       </w:pPr>
     </w:pPrDefault>
   </w:docDefaults>
-  <w:latentStyles w:defLockedState="0" w:defUIPriority="99" w:defSemiHidden="0" w:defUnhideWhenUsed="0" w:defQFormat="0" w:count="371">
+  <w:latentStyles w:defLockedState="0" w:defUIPriority="99" w:defSemiHidden="0" w:defUnhideWhenUsed="0" w:defQFormat="0" w:count="375">
     <w:lsdException w:name="Normal" w:uiPriority="0" w:qFormat="1"/>
     <w:lsdException w:name="heading 1" w:uiPriority="9" w:qFormat="1"/>
     <w:lsdException w:name="heading 2" w:semiHidden="1" w:uiPriority="9" w:unhideWhenUsed="1" w:qFormat="1"/>
@@ -1059,7 +868,6 @@
     <w:lsdException w:name="HTML Sample" w:semiHidden="1" w:unhideWhenUsed="1"/>
     <w:lsdException w:name="HTML Typewriter" w:semiHidden="1" w:unhideWhenUsed="1"/>
     <w:lsdException w:name="HTML Variable" w:semiHidden="1" w:unhideWhenUsed="1"/>
-    <w:lsdException w:name="Normal Table" w:semiHidden="1" w:unhideWhenUsed="1"/>
     <w:lsdException w:name="annotation subject" w:semiHidden="1" w:unhideWhenUsed="1"/>
     <w:lsdException w:name="No List" w:semiHidden="1" w:unhideWhenUsed="1"/>
     <w:lsdException w:name="Outline List 1" w:semiHidden="1" w:unhideWhenUsed="1"/>
@@ -1103,10 +911,8 @@
     <w:lsdException w:name="Table Elegant" w:semiHidden="1" w:unhideWhenUsed="1"/>
     <w:lsdException w:name="Table Professional" w:semiHidden="1" w:unhideWhenUsed="1"/>
     <w:lsdException w:name="Table Subtle 1" w:semiHidden="1" w:unhideWhenUsed="1"/>
-    <w:lsdException w:name="Table Subtle 2" w:semiHidden="1" w:unhideWhenUsed="1"/>
     <w:lsdException w:name="Table Web 1" w:semiHidden="1" w:unhideWhenUsed="1"/>
     <w:lsdException w:name="Table Web 2" w:semiHidden="1" w:unhideWhenUsed="1"/>
-    <w:lsdException w:name="Table Web 3" w:semiHidden="1" w:unhideWhenUsed="1"/>
     <w:lsdException w:name="Balloon Text" w:semiHidden="1" w:unhideWhenUsed="1"/>
     <w:lsdException w:name="Table Grid" w:uiPriority="59"/>
     <w:lsdException w:name="Table Theme" w:semiHidden="1" w:unhideWhenUsed="1"/>
@@ -1325,6 +1131,10 @@
     <w:lsdException w:name="List Table 5 Dark Accent 6" w:uiPriority="50"/>
     <w:lsdException w:name="List Table 6 Colorful Accent 6" w:uiPriority="51"/>
     <w:lsdException w:name="List Table 7 Colorful Accent 6" w:uiPriority="52"/>
+    <w:lsdException w:name="Mention" w:semiHidden="1" w:unhideWhenUsed="1"/>
+    <w:lsdException w:name="Smart Hyperlink" w:semiHidden="1" w:unhideWhenUsed="1"/>
+    <w:lsdException w:name="Hashtag" w:semiHidden="1" w:unhideWhenUsed="1"/>
+    <w:lsdException w:name="Unresolved Mention" w:semiHidden="1" w:unhideWhenUsed="1"/>
   </w:latentStyles>
   <w:style w:type="paragraph" w:default="1" w:styleId="Normal">
     <w:name w:val="Normal"/>
@@ -2299,7 +2109,7 @@
 </file>
 
 <file path=customXml/itemProps1.xml><?xml version="1.0" encoding="utf-8"?>
-<ds:datastoreItem xmlns:ds="http://schemas.openxmlformats.org/officeDocument/2006/customXml" ds:itemID="{A7E40DDC-C9C1-4FF0-A964-7E48FC861057}">
+<ds:datastoreItem xmlns:ds="http://schemas.openxmlformats.org/officeDocument/2006/customXml" ds:itemID="{A3F191A2-8E98-4ED4-AFEA-6DFAF93FB929}">
   <ds:schemaRefs>
     <ds:schemaRef ds:uri="http://schemas.openxmlformats.org/officeDocument/2006/bibliography"/>
   </ds:schemaRefs>

</xml_diff>